<commit_message>
correccion del método de ordenar listas
</commit_message>
<xml_diff>
--- a/ListasEnlazadas/Bitacora.docx
+++ b/ListasEnlazadas/Bitacora.docx
@@ -579,17 +579,7 @@
             </w:tcMar>
             <w:hideMark/>
           </w:tcPr>
-          <w:p>
-            <w:r>
-              <w:t xml:space="preserve">1 </w:t>
-            </w:r>
-            <w:r>
-              <w:t>horas</w:t>
-            </w:r>
-            <w:r>
-              <w:t> </w:t>
-            </w:r>
-          </w:p>
+          <w:p/>
         </w:tc>
         <w:tc>
           <w:tcPr>
@@ -731,11 +721,7 @@
               <w:right w:w="0" w:type="dxa"/>
             </w:tcMar>
           </w:tcPr>
-          <w:p>
-            <w:r>
-              <w:t>2 horas</w:t>
-            </w:r>
-          </w:p>
+          <w:p/>
         </w:tc>
         <w:tc>
           <w:tcPr>
@@ -831,10 +817,7 @@
           </w:tcPr>
           <w:p>
             <w:r>
-              <w:t>2</w:t>
-            </w:r>
-            <w:r>
-              <w:t>/3</w:t>
+              <w:t>2/3</w:t>
             </w:r>
             <w:r>
               <w:t>/2025</w:t>
@@ -1007,10 +990,7 @@
           </w:tcPr>
           <w:p>
             <w:r>
-              <w:t>3</w:t>
-            </w:r>
-            <w:r>
-              <w:t>/3/2025</w:t>
+              <w:t>3/3/2025</w:t>
             </w:r>
           </w:p>
         </w:tc>
@@ -1202,7 +1182,11 @@
               <w:right w:w="0" w:type="dxa"/>
             </w:tcMar>
           </w:tcPr>
-          <w:p/>
+          <w:p>
+            <w:r>
+              <w:t>4/3/2025</w:t>
+            </w:r>
+          </w:p>
         </w:tc>
         <w:tc>
           <w:tcPr>
@@ -1221,7 +1205,11 @@
               <w:right w:w="0" w:type="dxa"/>
             </w:tcMar>
           </w:tcPr>
-          <w:p/>
+          <w:p>
+            <w:r>
+              <w:t>Codificación</w:t>
+            </w:r>
+          </w:p>
         </w:tc>
         <w:tc>
           <w:tcPr>
@@ -1240,7 +1228,11 @@
               <w:right w:w="0" w:type="dxa"/>
             </w:tcMar>
           </w:tcPr>
-          <w:p/>
+          <w:p>
+            <w:r>
+              <w:t>3 horas</w:t>
+            </w:r>
+          </w:p>
         </w:tc>
         <w:tc>
           <w:tcPr>
@@ -1267,6 +1259,9 @@
                 <w:numId w:val="3"/>
               </w:numPr>
             </w:pPr>
+            <w:r>
+              <w:t>Escribir código</w:t>
+            </w:r>
           </w:p>
         </w:tc>
         <w:tc>
@@ -1321,6 +1316,33 @@
                 <w:numId w:val="3"/>
               </w:numPr>
             </w:pPr>
+            <w:r>
+              <w:t>Creación del método de ordenamiento de una lista</w:t>
+            </w:r>
+          </w:p>
+          <w:p>
+            <w:pPr>
+              <w:pStyle w:val="Prrafodelista"/>
+              <w:numPr>
+                <w:ilvl w:val="0"/>
+                <w:numId w:val="3"/>
+              </w:numPr>
+            </w:pPr>
+            <w:r>
+              <w:t>Documentación del código</w:t>
+            </w:r>
+          </w:p>
+          <w:p>
+            <w:pPr>
+              <w:pStyle w:val="Prrafodelista"/>
+              <w:numPr>
+                <w:ilvl w:val="0"/>
+                <w:numId w:val="3"/>
+              </w:numPr>
+            </w:pPr>
+            <w:r>
+              <w:t xml:space="preserve">Actualización de la bitácora </w:t>
+            </w:r>
           </w:p>
         </w:tc>
       </w:tr>

</xml_diff>

<commit_message>
Documentación y creo que arreglo de borrar toda repeticion - Lo que dice el título, solo espero que si funcione
</commit_message>
<xml_diff>
--- a/ListasEnlazadas/Bitacora.docx
+++ b/ListasEnlazadas/Bitacora.docx
@@ -20,9 +20,9 @@
         <w:tblLayout w:type="fixed"/>
         <w:tblCellMar>
           <w:top w:w="45" w:type="dxa"/>
-          <w:left w:w="0" w:type="dxa"/>
+          <w:left w:w="7" w:type="dxa"/>
           <w:bottom w:w="45" w:type="dxa"/>
-          <w:right w:w="0" w:type="dxa"/>
+          <w:right w:w="7" w:type="dxa"/>
         </w:tblCellMar>
         <w:tblLook w:val="04a0" w:noHBand="0" w:noVBand="1" w:firstColumn="1" w:lastRow="0" w:lastColumn="0" w:firstRow="1"/>
       </w:tblPr>
@@ -58,7 +58,7 @@
             </w:pPr>
             <w:r>
               <w:rPr/>
-              <w:t>Fecha </w:t>
+              <w:t>Fecha</w:t>
             </w:r>
           </w:p>
         </w:tc>
@@ -84,7 +84,7 @@
             </w:pPr>
             <w:r>
               <w:rPr/>
-              <w:t>Actividad </w:t>
+              <w:t>Actividad</w:t>
             </w:r>
           </w:p>
         </w:tc>
@@ -110,7 +110,7 @@
             </w:pPr>
             <w:r>
               <w:rPr/>
-              <w:t>Duración </w:t>
+              <w:t>Duración</w:t>
             </w:r>
           </w:p>
         </w:tc>
@@ -136,7 +136,7 @@
             </w:pPr>
             <w:r>
               <w:rPr/>
-              <w:t>Flor Machado </w:t>
+              <w:t>Flor Machado</w:t>
             </w:r>
           </w:p>
         </w:tc>
@@ -162,7 +162,7 @@
             </w:pPr>
             <w:r>
               <w:rPr/>
-              <w:t>Elías Peregrina </w:t>
+              <w:t>Elías Peregrina</w:t>
             </w:r>
           </w:p>
         </w:tc>
@@ -188,7 +188,7 @@
             </w:pPr>
             <w:r>
               <w:rPr/>
-              <w:t>Avance </w:t>
+              <w:t>Avance</w:t>
             </w:r>
           </w:p>
         </w:tc>
@@ -217,7 +217,7 @@
             </w:pPr>
             <w:r>
               <w:rPr/>
-              <w:t>26/02/2025 </w:t>
+              <w:t>26/02/2025</w:t>
             </w:r>
           </w:p>
         </w:tc>
@@ -295,7 +295,6 @@
             </w:pPr>
             <w:r>
               <w:rPr/>
-              <w:t> </w:t>
             </w:r>
           </w:p>
         </w:tc>
@@ -400,7 +399,7 @@
             </w:r>
             <w:r>
               <w:rPr/>
-              <w:t xml:space="preserve">Creación de los documentos y la clase </w:t>
+              <w:t>Creación de los documentos y la clase</w:t>
             </w:r>
           </w:p>
         </w:tc>
@@ -507,7 +506,7 @@
             </w:pPr>
             <w:r>
               <w:rPr/>
-              <w:t xml:space="preserve">Creación de los documentos </w:t>
+              <w:t>Creación de los documentos</w:t>
             </w:r>
           </w:p>
         </w:tc>
@@ -587,7 +586,7 @@
             </w:pPr>
             <w:r>
               <w:rPr/>
-              <w:t>1 horas </w:t>
+              <w:t>1 horas</w:t>
             </w:r>
           </w:p>
         </w:tc>
@@ -962,6 +961,7 @@
             </w:pPr>
             <w:r>
               <w:rPr/>
+              <w:t>Escribir código</w:t>
             </w:r>
           </w:p>
         </w:tc>
@@ -1006,99 +1006,6 @@
               <w:t>Creación del método de transferir valores en un rango</w:t>
             </w:r>
           </w:p>
-        </w:tc>
-      </w:tr>
-      <w:tr>
-        <w:trPr/>
-        <w:tc>
-          <w:tcPr>
-            <w:tcW w:w="709" w:type="dxa"/>
-            <w:tcBorders>
-              <w:top w:val="single" w:sz="6" w:space="0" w:color="909090"/>
-              <w:left w:val="single" w:sz="6" w:space="0" w:color="909090"/>
-              <w:bottom w:val="single" w:sz="6" w:space="0" w:color="909090"/>
-              <w:right w:val="single" w:sz="6" w:space="0" w:color="909090"/>
-            </w:tcBorders>
-            <w:shd w:color="auto" w:fill="auto" w:val="clear"/>
-          </w:tcPr>
-          <w:p>
-            <w:pPr>
-              <w:pStyle w:val="Normal"/>
-              <w:widowControl/>
-              <w:bidi w:val="0"/>
-              <w:spacing w:lineRule="auto" w:line="259" w:before="0" w:after="160"/>
-              <w:jc w:val="left"/>
-              <w:rPr/>
-            </w:pPr>
-            <w:r>
-              <w:rPr/>
-              <w:t>3/3/2025</w:t>
-            </w:r>
-          </w:p>
-        </w:tc>
-        <w:tc>
-          <w:tcPr>
-            <w:tcW w:w="2994" w:type="dxa"/>
-            <w:tcBorders>
-              <w:top w:val="single" w:sz="6" w:space="0" w:color="909090"/>
-              <w:left w:val="single" w:sz="6" w:space="0" w:color="909090"/>
-              <w:bottom w:val="single" w:sz="6" w:space="0" w:color="909090"/>
-              <w:right w:val="single" w:sz="6" w:space="0" w:color="909090"/>
-            </w:tcBorders>
-            <w:shd w:color="auto" w:fill="auto" w:val="clear"/>
-          </w:tcPr>
-          <w:p>
-            <w:pPr>
-              <w:pStyle w:val="Normal"/>
-              <w:widowControl/>
-              <w:bidi w:val="0"/>
-              <w:spacing w:lineRule="auto" w:line="259" w:before="0" w:after="160"/>
-              <w:jc w:val="left"/>
-              <w:rPr/>
-            </w:pPr>
-            <w:r>
-              <w:rPr/>
-              <w:t>Codificación</w:t>
-            </w:r>
-          </w:p>
-        </w:tc>
-        <w:tc>
-          <w:tcPr>
-            <w:tcW w:w="929" w:type="dxa"/>
-            <w:tcBorders>
-              <w:top w:val="single" w:sz="6" w:space="0" w:color="909090"/>
-              <w:left w:val="single" w:sz="6" w:space="0" w:color="909090"/>
-              <w:bottom w:val="single" w:sz="6" w:space="0" w:color="909090"/>
-              <w:right w:val="single" w:sz="6" w:space="0" w:color="909090"/>
-            </w:tcBorders>
-            <w:shd w:color="auto" w:fill="auto" w:val="clear"/>
-          </w:tcPr>
-          <w:p>
-            <w:pPr>
-              <w:pStyle w:val="Normal"/>
-              <w:widowControl/>
-              <w:bidi w:val="0"/>
-              <w:spacing w:lineRule="auto" w:line="259" w:before="0" w:after="160"/>
-              <w:jc w:val="left"/>
-              <w:rPr/>
-            </w:pPr>
-            <w:r>
-              <w:rPr/>
-              <w:t>3 horas</w:t>
-            </w:r>
-          </w:p>
-        </w:tc>
-        <w:tc>
-          <w:tcPr>
-            <w:tcW w:w="2306" w:type="dxa"/>
-            <w:tcBorders>
-              <w:top w:val="single" w:sz="6" w:space="0" w:color="909090"/>
-              <w:left w:val="single" w:sz="6" w:space="0" w:color="909090"/>
-              <w:bottom w:val="single" w:sz="6" w:space="0" w:color="909090"/>
-              <w:right w:val="single" w:sz="6" w:space="0" w:color="909090"/>
-            </w:tcBorders>
-            <w:shd w:color="auto" w:fill="auto" w:val="clear"/>
-          </w:tcPr>
           <w:p>
             <w:pPr>
               <w:pStyle w:val="ListParagraph"/>
@@ -1112,13 +1019,94 @@
             </w:pPr>
             <w:r>
               <w:rPr/>
-              <w:t>Escribir código</w:t>
-            </w:r>
-          </w:p>
-        </w:tc>
-        <w:tc>
-          <w:tcPr>
-            <w:tcW w:w="1795" w:type="dxa"/>
+              <w:t>Creación de la sobrecarga de operadores [] para acceder a valores rvalue y lvalue con sus índices</w:t>
+            </w:r>
+          </w:p>
+        </w:tc>
+      </w:tr>
+      <w:tr>
+        <w:trPr/>
+        <w:tc>
+          <w:tcPr>
+            <w:tcW w:w="709" w:type="dxa"/>
+            <w:tcBorders>
+              <w:top w:val="single" w:sz="6" w:space="0" w:color="909090"/>
+              <w:left w:val="single" w:sz="6" w:space="0" w:color="909090"/>
+              <w:bottom w:val="single" w:sz="6" w:space="0" w:color="909090"/>
+              <w:right w:val="single" w:sz="6" w:space="0" w:color="909090"/>
+            </w:tcBorders>
+            <w:shd w:color="auto" w:fill="auto" w:val="clear"/>
+          </w:tcPr>
+          <w:p>
+            <w:pPr>
+              <w:pStyle w:val="Normal"/>
+              <w:widowControl/>
+              <w:bidi w:val="0"/>
+              <w:spacing w:lineRule="auto" w:line="259" w:before="0" w:after="160"/>
+              <w:jc w:val="left"/>
+              <w:rPr/>
+            </w:pPr>
+            <w:r>
+              <w:rPr/>
+              <w:t>3/3/2025</w:t>
+            </w:r>
+          </w:p>
+        </w:tc>
+        <w:tc>
+          <w:tcPr>
+            <w:tcW w:w="2994" w:type="dxa"/>
+            <w:tcBorders>
+              <w:top w:val="single" w:sz="6" w:space="0" w:color="909090"/>
+              <w:left w:val="single" w:sz="6" w:space="0" w:color="909090"/>
+              <w:bottom w:val="single" w:sz="6" w:space="0" w:color="909090"/>
+              <w:right w:val="single" w:sz="6" w:space="0" w:color="909090"/>
+            </w:tcBorders>
+            <w:shd w:color="auto" w:fill="auto" w:val="clear"/>
+          </w:tcPr>
+          <w:p>
+            <w:pPr>
+              <w:pStyle w:val="Normal"/>
+              <w:widowControl/>
+              <w:bidi w:val="0"/>
+              <w:spacing w:lineRule="auto" w:line="259" w:before="0" w:after="160"/>
+              <w:jc w:val="left"/>
+              <w:rPr/>
+            </w:pPr>
+            <w:r>
+              <w:rPr/>
+              <w:t>Codificación</w:t>
+            </w:r>
+          </w:p>
+        </w:tc>
+        <w:tc>
+          <w:tcPr>
+            <w:tcW w:w="929" w:type="dxa"/>
+            <w:tcBorders>
+              <w:top w:val="single" w:sz="6" w:space="0" w:color="909090"/>
+              <w:left w:val="single" w:sz="6" w:space="0" w:color="909090"/>
+              <w:bottom w:val="single" w:sz="6" w:space="0" w:color="909090"/>
+              <w:right w:val="single" w:sz="6" w:space="0" w:color="909090"/>
+            </w:tcBorders>
+            <w:shd w:color="auto" w:fill="auto" w:val="clear"/>
+          </w:tcPr>
+          <w:p>
+            <w:pPr>
+              <w:pStyle w:val="Normal"/>
+              <w:widowControl/>
+              <w:bidi w:val="0"/>
+              <w:spacing w:lineRule="auto" w:line="259" w:before="0" w:after="160"/>
+              <w:jc w:val="left"/>
+              <w:rPr/>
+            </w:pPr>
+            <w:r>
+              <w:rPr/>
+              <w:t>3 horas</w:t>
+            </w:r>
+          </w:p>
+        </w:tc>
+        <w:tc>
+          <w:tcPr>
+            <w:tcW w:w="2306" w:type="dxa"/>
             <w:tcBorders>
               <w:top w:val="single" w:sz="6" w:space="0" w:color="909090"/>
               <w:left w:val="single" w:sz="6" w:space="0" w:color="909090"/>
@@ -1140,62 +1128,21 @@
             </w:pPr>
             <w:r>
               <w:rPr/>
-            </w:r>
-          </w:p>
-        </w:tc>
-        <w:tc>
-          <w:tcPr>
-            <w:tcW w:w="6859" w:type="dxa"/>
-            <w:tcBorders>
-              <w:top w:val="single" w:sz="6" w:space="0" w:color="909090"/>
-              <w:left w:val="single" w:sz="6" w:space="0" w:color="909090"/>
-              <w:bottom w:val="single" w:sz="6" w:space="0" w:color="909090"/>
-              <w:right w:val="single" w:sz="6" w:space="0" w:color="909090"/>
-            </w:tcBorders>
-            <w:shd w:color="auto" w:fill="auto" w:val="clear"/>
-          </w:tcPr>
-          <w:p>
-            <w:pPr>
-              <w:pStyle w:val="ListParagraph"/>
-              <w:numPr>
-                <w:ilvl w:val="0"/>
-                <w:numId w:val="3"/>
-              </w:numPr>
-              <w:rPr/>
-            </w:pPr>
-            <w:r>
-              <w:rPr/>
-              <w:t>Creación del método de transferir valores de un índice en adelante</w:t>
-            </w:r>
-          </w:p>
-          <w:p>
-            <w:pPr>
-              <w:pStyle w:val="ListParagraph"/>
-              <w:numPr>
-                <w:ilvl w:val="0"/>
-                <w:numId w:val="3"/>
-              </w:numPr>
-              <w:rPr/>
-            </w:pPr>
-            <w:r>
-              <w:rPr/>
-              <w:t>Creación del método de transferir todos los valores de una lista</w:t>
-            </w:r>
-          </w:p>
-          <w:p>
-            <w:pPr>
-              <w:pStyle w:val="ListParagraph"/>
-              <w:numPr>
-                <w:ilvl w:val="0"/>
-                <w:numId w:val="3"/>
-              </w:numPr>
-              <w:rPr/>
-            </w:pPr>
-            <w:r>
-              <w:rPr/>
-              <w:t xml:space="preserve">Documentación del código </w:t>
-            </w:r>
-          </w:p>
+              <w:t>Escribir código</w:t>
+            </w:r>
+          </w:p>
+        </w:tc>
+        <w:tc>
+          <w:tcPr>
+            <w:tcW w:w="1795" w:type="dxa"/>
+            <w:tcBorders>
+              <w:top w:val="single" w:sz="6" w:space="0" w:color="909090"/>
+              <w:left w:val="single" w:sz="6" w:space="0" w:color="909090"/>
+              <w:bottom w:val="single" w:sz="6" w:space="0" w:color="909090"/>
+              <w:right w:val="single" w:sz="6" w:space="0" w:color="909090"/>
+            </w:tcBorders>
+            <w:shd w:color="auto" w:fill="auto" w:val="clear"/>
+          </w:tcPr>
           <w:p>
             <w:pPr>
               <w:pStyle w:val="ListParagraph"/>
@@ -1209,99 +1156,105 @@
             </w:pPr>
             <w:r>
               <w:rPr/>
-              <w:t xml:space="preserve">Actualización de la bitácora </w:t>
-            </w:r>
-          </w:p>
-        </w:tc>
-      </w:tr>
-      <w:tr>
-        <w:trPr/>
-        <w:tc>
-          <w:tcPr>
-            <w:tcW w:w="709" w:type="dxa"/>
-            <w:tcBorders>
-              <w:top w:val="single" w:sz="6" w:space="0" w:color="909090"/>
-              <w:left w:val="single" w:sz="6" w:space="0" w:color="909090"/>
-              <w:bottom w:val="single" w:sz="6" w:space="0" w:color="909090"/>
-              <w:right w:val="single" w:sz="6" w:space="0" w:color="909090"/>
-            </w:tcBorders>
-            <w:shd w:color="auto" w:fill="auto" w:val="clear"/>
-          </w:tcPr>
-          <w:p>
-            <w:pPr>
-              <w:pStyle w:val="Normal"/>
-              <w:widowControl/>
-              <w:bidi w:val="0"/>
-              <w:spacing w:lineRule="auto" w:line="259" w:before="0" w:after="160"/>
-              <w:jc w:val="left"/>
-              <w:rPr/>
-            </w:pPr>
-            <w:r>
-              <w:rPr/>
-            </w:r>
-          </w:p>
-        </w:tc>
-        <w:tc>
-          <w:tcPr>
-            <w:tcW w:w="2994" w:type="dxa"/>
-            <w:tcBorders>
-              <w:top w:val="single" w:sz="6" w:space="0" w:color="909090"/>
-              <w:left w:val="single" w:sz="6" w:space="0" w:color="909090"/>
-              <w:bottom w:val="single" w:sz="6" w:space="0" w:color="909090"/>
-              <w:right w:val="single" w:sz="6" w:space="0" w:color="909090"/>
-            </w:tcBorders>
-            <w:shd w:color="auto" w:fill="auto" w:val="clear"/>
-          </w:tcPr>
-          <w:p>
-            <w:pPr>
-              <w:pStyle w:val="Normal"/>
-              <w:widowControl/>
-              <w:bidi w:val="0"/>
-              <w:spacing w:lineRule="auto" w:line="259" w:before="0" w:after="160"/>
-              <w:jc w:val="left"/>
-              <w:rPr/>
-            </w:pPr>
-            <w:r>
-              <w:rPr/>
-            </w:r>
-          </w:p>
-        </w:tc>
-        <w:tc>
-          <w:tcPr>
-            <w:tcW w:w="929" w:type="dxa"/>
-            <w:tcBorders>
-              <w:top w:val="single" w:sz="6" w:space="0" w:color="909090"/>
-              <w:left w:val="single" w:sz="6" w:space="0" w:color="909090"/>
-              <w:bottom w:val="single" w:sz="6" w:space="0" w:color="909090"/>
-              <w:right w:val="single" w:sz="6" w:space="0" w:color="909090"/>
-            </w:tcBorders>
-            <w:shd w:color="auto" w:fill="auto" w:val="clear"/>
-          </w:tcPr>
-          <w:p>
-            <w:pPr>
-              <w:pStyle w:val="Normal"/>
-              <w:widowControl/>
-              <w:bidi w:val="0"/>
-              <w:spacing w:lineRule="auto" w:line="259" w:before="0" w:after="160"/>
-              <w:jc w:val="left"/>
-              <w:rPr/>
-            </w:pPr>
-            <w:r>
-              <w:rPr/>
-            </w:r>
-          </w:p>
-        </w:tc>
-        <w:tc>
-          <w:tcPr>
-            <w:tcW w:w="2306" w:type="dxa"/>
-            <w:tcBorders>
-              <w:top w:val="single" w:sz="6" w:space="0" w:color="909090"/>
-              <w:left w:val="single" w:sz="6" w:space="0" w:color="909090"/>
-              <w:bottom w:val="single" w:sz="6" w:space="0" w:color="909090"/>
-              <w:right w:val="single" w:sz="6" w:space="0" w:color="909090"/>
-            </w:tcBorders>
-            <w:shd w:color="auto" w:fill="auto" w:val="clear"/>
-          </w:tcPr>
+              <w:t>Escribir código</w:t>
+            </w:r>
+          </w:p>
+        </w:tc>
+        <w:tc>
+          <w:tcPr>
+            <w:tcW w:w="6859" w:type="dxa"/>
+            <w:tcBorders>
+              <w:top w:val="single" w:sz="6" w:space="0" w:color="909090"/>
+              <w:left w:val="single" w:sz="6" w:space="0" w:color="909090"/>
+              <w:bottom w:val="single" w:sz="6" w:space="0" w:color="909090"/>
+              <w:right w:val="single" w:sz="6" w:space="0" w:color="909090"/>
+            </w:tcBorders>
+            <w:shd w:color="auto" w:fill="auto" w:val="clear"/>
+          </w:tcPr>
+          <w:p>
+            <w:pPr>
+              <w:pStyle w:val="ListParagraph"/>
+              <w:numPr>
+                <w:ilvl w:val="0"/>
+                <w:numId w:val="3"/>
+              </w:numPr>
+              <w:rPr/>
+            </w:pPr>
+            <w:r>
+              <w:rPr/>
+              <w:t>Creación del método de transferir valores de un índice en adelante</w:t>
+            </w:r>
+          </w:p>
+          <w:p>
+            <w:pPr>
+              <w:pStyle w:val="ListParagraph"/>
+              <w:numPr>
+                <w:ilvl w:val="0"/>
+                <w:numId w:val="3"/>
+              </w:numPr>
+              <w:rPr/>
+            </w:pPr>
+            <w:r>
+              <w:rPr/>
+              <w:t>Creación del método de transferir todos los valores de una lista</w:t>
+            </w:r>
+          </w:p>
+          <w:p>
+            <w:pPr>
+              <w:pStyle w:val="ListParagraph"/>
+              <w:numPr>
+                <w:ilvl w:val="0"/>
+                <w:numId w:val="3"/>
+              </w:numPr>
+              <w:rPr/>
+            </w:pPr>
+            <w:r>
+              <w:rPr/>
+              <w:t>Creación del método para eliminar toda ocurrencia de un elemento</w:t>
+            </w:r>
+          </w:p>
+          <w:p>
+            <w:pPr>
+              <w:pStyle w:val="ListParagraph"/>
+              <w:numPr>
+                <w:ilvl w:val="0"/>
+                <w:numId w:val="3"/>
+              </w:numPr>
+              <w:rPr/>
+            </w:pPr>
+            <w:r>
+              <w:rPr/>
+              <w:t>Creación del método para eliminar todo elemento que cumpla con cierta condicion establecida previamente</w:t>
+            </w:r>
+          </w:p>
+          <w:p>
+            <w:pPr>
+              <w:pStyle w:val="ListParagraph"/>
+              <w:numPr>
+                <w:ilvl w:val="0"/>
+                <w:numId w:val="3"/>
+              </w:numPr>
+              <w:rPr/>
+            </w:pPr>
+            <w:r>
+              <w:rPr/>
+              <w:t>Creación del método para eliminar toda repetición que se encuentre en la lista</w:t>
+            </w:r>
+          </w:p>
+          <w:p>
+            <w:pPr>
+              <w:pStyle w:val="ListParagraph"/>
+              <w:numPr>
+                <w:ilvl w:val="0"/>
+                <w:numId w:val="3"/>
+              </w:numPr>
+              <w:rPr/>
+            </w:pPr>
+            <w:r>
+              <w:rPr/>
+              <w:t>Documentación del código</w:t>
+            </w:r>
+          </w:p>
           <w:p>
             <w:pPr>
               <w:pStyle w:val="ListParagraph"/>
@@ -1315,12 +1268,94 @@
             </w:pPr>
             <w:r>
               <w:rPr/>
-            </w:r>
-          </w:p>
-        </w:tc>
-        <w:tc>
-          <w:tcPr>
-            <w:tcW w:w="1795" w:type="dxa"/>
+              <w:t>Actualización de la bitácora</w:t>
+            </w:r>
+          </w:p>
+        </w:tc>
+      </w:tr>
+      <w:tr>
+        <w:trPr/>
+        <w:tc>
+          <w:tcPr>
+            <w:tcW w:w="709" w:type="dxa"/>
+            <w:tcBorders>
+              <w:top w:val="single" w:sz="6" w:space="0" w:color="909090"/>
+              <w:left w:val="single" w:sz="6" w:space="0" w:color="909090"/>
+              <w:bottom w:val="single" w:sz="6" w:space="0" w:color="909090"/>
+              <w:right w:val="single" w:sz="6" w:space="0" w:color="909090"/>
+            </w:tcBorders>
+            <w:shd w:color="auto" w:fill="auto" w:val="clear"/>
+          </w:tcPr>
+          <w:p>
+            <w:pPr>
+              <w:pStyle w:val="Normal"/>
+              <w:widowControl/>
+              <w:bidi w:val="0"/>
+              <w:spacing w:lineRule="auto" w:line="259" w:before="0" w:after="160"/>
+              <w:jc w:val="left"/>
+              <w:rPr/>
+            </w:pPr>
+            <w:r>
+              <w:rPr/>
+              <w:t>4/4/2025</w:t>
+            </w:r>
+          </w:p>
+        </w:tc>
+        <w:tc>
+          <w:tcPr>
+            <w:tcW w:w="2994" w:type="dxa"/>
+            <w:tcBorders>
+              <w:top w:val="single" w:sz="6" w:space="0" w:color="909090"/>
+              <w:left w:val="single" w:sz="6" w:space="0" w:color="909090"/>
+              <w:bottom w:val="single" w:sz="6" w:space="0" w:color="909090"/>
+              <w:right w:val="single" w:sz="6" w:space="0" w:color="909090"/>
+            </w:tcBorders>
+            <w:shd w:color="auto" w:fill="auto" w:val="clear"/>
+          </w:tcPr>
+          <w:p>
+            <w:pPr>
+              <w:pStyle w:val="Normal"/>
+              <w:widowControl/>
+              <w:bidi w:val="0"/>
+              <w:spacing w:lineRule="auto" w:line="259" w:before="0" w:after="160"/>
+              <w:jc w:val="left"/>
+              <w:rPr/>
+            </w:pPr>
+            <w:r>
+              <w:rPr/>
+              <w:t>Correción y codificación</w:t>
+            </w:r>
+          </w:p>
+        </w:tc>
+        <w:tc>
+          <w:tcPr>
+            <w:tcW w:w="929" w:type="dxa"/>
+            <w:tcBorders>
+              <w:top w:val="single" w:sz="6" w:space="0" w:color="909090"/>
+              <w:left w:val="single" w:sz="6" w:space="0" w:color="909090"/>
+              <w:bottom w:val="single" w:sz="6" w:space="0" w:color="909090"/>
+              <w:right w:val="single" w:sz="6" w:space="0" w:color="909090"/>
+            </w:tcBorders>
+            <w:shd w:color="auto" w:fill="auto" w:val="clear"/>
+          </w:tcPr>
+          <w:p>
+            <w:pPr>
+              <w:pStyle w:val="Normal"/>
+              <w:widowControl/>
+              <w:bidi w:val="0"/>
+              <w:spacing w:lineRule="auto" w:line="259" w:before="0" w:after="160"/>
+              <w:jc w:val="left"/>
+              <w:rPr/>
+            </w:pPr>
+            <w:r>
+              <w:rPr/>
+              <w:t>3 horas</w:t>
+            </w:r>
+          </w:p>
+        </w:tc>
+        <w:tc>
+          <w:tcPr>
+            <w:tcW w:w="2306" w:type="dxa"/>
             <w:tcBorders>
               <w:top w:val="single" w:sz="6" w:space="0" w:color="909090"/>
               <w:left w:val="single" w:sz="6" w:space="0" w:color="909090"/>
@@ -1342,12 +1377,13 @@
             </w:pPr>
             <w:r>
               <w:rPr/>
-            </w:r>
-          </w:p>
-        </w:tc>
-        <w:tc>
-          <w:tcPr>
-            <w:tcW w:w="6859" w:type="dxa"/>
+              <w:t>Correción y escritura de código</w:t>
+            </w:r>
+          </w:p>
+        </w:tc>
+        <w:tc>
+          <w:tcPr>
+            <w:tcW w:w="1795" w:type="dxa"/>
             <w:tcBorders>
               <w:top w:val="single" w:sz="6" w:space="0" w:color="909090"/>
               <w:left w:val="single" w:sz="6" w:space="0" w:color="909090"/>
@@ -1369,6 +1405,67 @@
             </w:pPr>
             <w:r>
               <w:rPr/>
+              <w:t>Correción y escritura de código</w:t>
+            </w:r>
+          </w:p>
+        </w:tc>
+        <w:tc>
+          <w:tcPr>
+            <w:tcW w:w="6859" w:type="dxa"/>
+            <w:tcBorders>
+              <w:top w:val="single" w:sz="6" w:space="0" w:color="909090"/>
+              <w:left w:val="single" w:sz="6" w:space="0" w:color="909090"/>
+              <w:bottom w:val="single" w:sz="6" w:space="0" w:color="909090"/>
+              <w:right w:val="single" w:sz="6" w:space="0" w:color="909090"/>
+            </w:tcBorders>
+            <w:shd w:color="auto" w:fill="auto" w:val="clear"/>
+          </w:tcPr>
+          <w:p>
+            <w:pPr>
+              <w:pStyle w:val="ListParagraph"/>
+              <w:numPr>
+                <w:ilvl w:val="0"/>
+                <w:numId w:val="3"/>
+              </w:numPr>
+              <w:spacing w:before="0" w:after="160"/>
+              <w:contextualSpacing/>
+              <w:rPr/>
+            </w:pPr>
+            <w:r>
+              <w:rPr/>
+              <w:t>Correción del método para eliminar todo repetición que se encuentre en la lista</w:t>
+            </w:r>
+          </w:p>
+          <w:p>
+            <w:pPr>
+              <w:pStyle w:val="ListParagraph"/>
+              <w:numPr>
+                <w:ilvl w:val="0"/>
+                <w:numId w:val="3"/>
+              </w:numPr>
+              <w:spacing w:before="0" w:after="160"/>
+              <w:contextualSpacing/>
+              <w:rPr/>
+            </w:pPr>
+            <w:r>
+              <w:rPr/>
+              <w:t>Docuemntación faltante del código</w:t>
+            </w:r>
+          </w:p>
+          <w:p>
+            <w:pPr>
+              <w:pStyle w:val="ListParagraph"/>
+              <w:numPr>
+                <w:ilvl w:val="0"/>
+                <w:numId w:val="3"/>
+              </w:numPr>
+              <w:spacing w:before="0" w:after="160"/>
+              <w:contextualSpacing/>
+              <w:rPr/>
+            </w:pPr>
+            <w:r>
+              <w:rPr/>
+              <w:t>Actualización de la bitacora</w:t>
             </w:r>
           </w:p>
         </w:tc>
@@ -2526,6 +2623,7 @@
     <w:rsid w:val="00163bec"/>
     <w:pPr>
       <w:widowControl/>
+      <w:suppressAutoHyphens w:val="true"/>
       <w:bidi w:val="0"/>
       <w:spacing w:lineRule="auto" w:line="259" w:before="0" w:after="160"/>
       <w:jc w:val="left"/>

</xml_diff>